<commit_message>
design doc sequence diagram changed
</commit_message>
<xml_diff>
--- a/documents/Design.docx
+++ b/documents/Design.docx
@@ -230,12 +230,12 @@
           <wp:inline distB="114300" distT="114300" distL="114300" distR="114300">
             <wp:extent cx="5486400" cy="5359400"/>
             <wp:effectExtent b="0" l="0" r="0" t="0"/>
-            <wp:docPr id="1" name="image2.png"/>
+            <wp:docPr id="1" name="image1.png"/>
             <a:graphic>
               <a:graphicData uri="http://schemas.openxmlformats.org/drawingml/2006/picture">
                 <pic:pic>
                   <pic:nvPicPr>
-                    <pic:cNvPr id="0" name="image2.png"/>
+                    <pic:cNvPr id="0" name="image1.png"/>
                     <pic:cNvPicPr preferRelativeResize="0"/>
                   </pic:nvPicPr>
                   <pic:blipFill>
@@ -611,14 +611,14 @@
         <w:rPr/>
         <w:drawing>
           <wp:inline distB="114300" distT="114300" distL="114300" distR="114300">
-            <wp:extent cx="5700713" cy="5191125"/>
+            <wp:extent cx="5705475" cy="3776663"/>
             <wp:effectExtent b="0" l="0" r="0" t="0"/>
-            <wp:docPr id="2" name="image1.png"/>
+            <wp:docPr id="2" name="image2.png"/>
             <a:graphic>
               <a:graphicData uri="http://schemas.openxmlformats.org/drawingml/2006/picture">
                 <pic:pic>
                   <pic:nvPicPr>
-                    <pic:cNvPr id="0" name="image1.png"/>
+                    <pic:cNvPr id="0" name="image2.png"/>
                     <pic:cNvPicPr preferRelativeResize="0"/>
                   </pic:nvPicPr>
                   <pic:blipFill>
@@ -631,7 +631,7 @@
                   <pic:spPr>
                     <a:xfrm>
                       <a:off x="0" y="0"/>
-                      <a:ext cx="5700713" cy="5191125"/>
+                      <a:ext cx="5705475" cy="3776663"/>
                     </a:xfrm>
                     <a:prstGeom prst="rect"/>
                     <a:ln/>

</xml_diff>